<commit_message>
Criado o TestSuite com  o JUnit
</commit_message>
<xml_diff>
--- a/arquivos/explicando o execute.docx
+++ b/arquivos/explicando o execute.docx
@@ -74,6 +74,7 @@
         <w:spacing w:before="100" w:beforeAutospacing="1" w:after="100" w:afterAutospacing="1" w:line="240" w:lineRule="auto"/>
         <w:rPr>
           <w:rFonts w:ascii="Times New Roman" w:eastAsia="Times New Roman" w:hAnsi="Times New Roman" w:cs="Times New Roman"/>
+          <w:b/>
           <w:sz w:val="24"/>
           <w:szCs w:val="24"/>
           <w:lang w:eastAsia="pt-BR"/>
@@ -83,6 +84,7 @@
       <w:r>
         <w:rPr>
           <w:rFonts w:ascii="Courier New" w:eastAsia="Times New Roman" w:hAnsi="Courier New" w:cs="Courier New"/>
+          <w:b/>
           <w:sz w:val="20"/>
           <w:lang w:eastAsia="pt-BR"/>
         </w:rPr>
@@ -92,11 +94,52 @@
       <w:r>
         <w:rPr>
           <w:rFonts w:ascii="Courier New" w:eastAsia="Times New Roman" w:hAnsi="Courier New" w:cs="Courier New"/>
+          <w:b/>
           <w:sz w:val="20"/>
           <w:lang w:eastAsia="pt-BR"/>
         </w:rPr>
         <w:t>()</w:t>
       </w:r>
+      <w:r>
+        <w:rPr>
+          <w:rFonts w:ascii="Courier New" w:eastAsia="Times New Roman" w:hAnsi="Courier New" w:cs="Courier New"/>
+          <w:b/>
+          <w:sz w:val="20"/>
+          <w:lang w:eastAsia="pt-BR"/>
+        </w:rPr>
+        <w:t xml:space="preserve"> – </w:t>
+      </w:r>
+      <w:proofErr w:type="spellStart"/>
+      <w:r>
+        <w:rPr>
+          <w:rFonts w:ascii="Courier New" w:eastAsia="Times New Roman" w:hAnsi="Courier New" w:cs="Courier New"/>
+          <w:b/>
+          <w:sz w:val="20"/>
+          <w:lang w:eastAsia="pt-BR"/>
+        </w:rPr>
+        <w:t>return</w:t>
+      </w:r>
+      <w:proofErr w:type="spellEnd"/>
+      <w:r>
+        <w:rPr>
+          <w:rFonts w:ascii="Courier New" w:eastAsia="Times New Roman" w:hAnsi="Courier New" w:cs="Courier New"/>
+          <w:b/>
+          <w:sz w:val="20"/>
+          <w:lang w:eastAsia="pt-BR"/>
+        </w:rPr>
+        <w:t xml:space="preserve"> </w:t>
+      </w:r>
+      <w:proofErr w:type="spellStart"/>
+      <w:r>
+        <w:rPr>
+          <w:rFonts w:ascii="Courier New" w:eastAsia="Times New Roman" w:hAnsi="Courier New" w:cs="Courier New"/>
+          <w:b/>
+          <w:sz w:val="20"/>
+          <w:lang w:eastAsia="pt-BR"/>
+        </w:rPr>
+        <w:t>false</w:t>
+      </w:r>
+      <w:proofErr w:type="spellEnd"/>
     </w:p>
     <w:p>
       <w:pPr>
@@ -107,6 +150,7 @@
         <w:spacing w:before="100" w:beforeAutospacing="1" w:after="100" w:afterAutospacing="1" w:line="240" w:lineRule="auto"/>
         <w:rPr>
           <w:rFonts w:ascii="Times New Roman" w:eastAsia="Times New Roman" w:hAnsi="Times New Roman" w:cs="Times New Roman"/>
+          <w:b/>
           <w:sz w:val="24"/>
           <w:szCs w:val="24"/>
           <w:lang w:eastAsia="pt-BR"/>
@@ -117,6 +161,7 @@
       <w:r>
         <w:rPr>
           <w:rFonts w:ascii="Courier New" w:eastAsia="Times New Roman" w:hAnsi="Courier New" w:cs="Courier New"/>
+          <w:b/>
           <w:sz w:val="20"/>
           <w:lang w:eastAsia="pt-BR"/>
         </w:rPr>
@@ -127,10 +172,60 @@
       <w:r>
         <w:rPr>
           <w:rFonts w:ascii="Courier New" w:eastAsia="Times New Roman" w:hAnsi="Courier New" w:cs="Courier New"/>
+          <w:b/>
           <w:sz w:val="20"/>
           <w:lang w:eastAsia="pt-BR"/>
         </w:rPr>
         <w:t>()</w:t>
+      </w:r>
+      <w:r>
+        <w:rPr>
+          <w:rFonts w:ascii="Courier New" w:eastAsia="Times New Roman" w:hAnsi="Courier New" w:cs="Courier New"/>
+          <w:b/>
+          <w:sz w:val="20"/>
+          <w:lang w:eastAsia="pt-BR"/>
+        </w:rPr>
+        <w:t xml:space="preserve">- </w:t>
+      </w:r>
+      <w:proofErr w:type="spellStart"/>
+      <w:r>
+        <w:rPr>
+          <w:rFonts w:ascii="Courier New" w:eastAsia="Times New Roman" w:hAnsi="Courier New" w:cs="Courier New"/>
+          <w:b/>
+          <w:sz w:val="20"/>
+          <w:lang w:eastAsia="pt-BR"/>
+        </w:rPr>
+        <w:t>return</w:t>
+      </w:r>
+      <w:proofErr w:type="spellEnd"/>
+      <w:r>
+        <w:rPr>
+          <w:rFonts w:ascii="Courier New" w:eastAsia="Times New Roman" w:hAnsi="Courier New" w:cs="Courier New"/>
+          <w:b/>
+          <w:sz w:val="20"/>
+          <w:lang w:eastAsia="pt-BR"/>
+        </w:rPr>
+        <w:t xml:space="preserve"> </w:t>
+      </w:r>
+      <w:proofErr w:type="spellStart"/>
+      <w:r>
+        <w:rPr>
+          <w:rFonts w:ascii="Courier New" w:eastAsia="Times New Roman" w:hAnsi="Courier New" w:cs="Courier New"/>
+          <w:b/>
+          <w:sz w:val="20"/>
+          <w:lang w:eastAsia="pt-BR"/>
+        </w:rPr>
+        <w:t>true</w:t>
+      </w:r>
+      <w:proofErr w:type="spellEnd"/>
+      <w:r>
+        <w:rPr>
+          <w:rFonts w:ascii="Courier New" w:eastAsia="Times New Roman" w:hAnsi="Courier New" w:cs="Courier New"/>
+          <w:b/>
+          <w:sz w:val="20"/>
+          <w:lang w:eastAsia="pt-BR"/>
+        </w:rPr>
+        <w:t>;</w:t>
       </w:r>
     </w:p>
     <w:p>
@@ -142,6 +237,7 @@
         <w:spacing w:before="100" w:beforeAutospacing="1" w:after="100" w:afterAutospacing="1" w:line="240" w:lineRule="auto"/>
         <w:rPr>
           <w:rFonts w:ascii="Times New Roman" w:eastAsia="Times New Roman" w:hAnsi="Times New Roman" w:cs="Times New Roman"/>
+          <w:b/>
           <w:sz w:val="24"/>
           <w:szCs w:val="24"/>
           <w:lang w:eastAsia="pt-BR"/>
@@ -152,6 +248,7 @@
       <w:r>
         <w:rPr>
           <w:rFonts w:ascii="Courier New" w:eastAsia="Times New Roman" w:hAnsi="Courier New" w:cs="Courier New"/>
+          <w:b/>
           <w:sz w:val="20"/>
           <w:lang w:eastAsia="pt-BR"/>
         </w:rPr>
@@ -162,10 +259,60 @@
       <w:r>
         <w:rPr>
           <w:rFonts w:ascii="Courier New" w:eastAsia="Times New Roman" w:hAnsi="Courier New" w:cs="Courier New"/>
+          <w:b/>
           <w:sz w:val="20"/>
           <w:lang w:eastAsia="pt-BR"/>
         </w:rPr>
         <w:t>()</w:t>
+      </w:r>
+      <w:r>
+        <w:rPr>
+          <w:rFonts w:ascii="Courier New" w:eastAsia="Times New Roman" w:hAnsi="Courier New" w:cs="Courier New"/>
+          <w:b/>
+          <w:sz w:val="20"/>
+          <w:lang w:eastAsia="pt-BR"/>
+        </w:rPr>
+        <w:t xml:space="preserve">- </w:t>
+      </w:r>
+      <w:proofErr w:type="spellStart"/>
+      <w:r>
+        <w:rPr>
+          <w:rFonts w:ascii="Courier New" w:eastAsia="Times New Roman" w:hAnsi="Courier New" w:cs="Courier New"/>
+          <w:b/>
+          <w:sz w:val="20"/>
+          <w:lang w:eastAsia="pt-BR"/>
+        </w:rPr>
+        <w:t>return</w:t>
+      </w:r>
+      <w:proofErr w:type="spellEnd"/>
+      <w:r>
+        <w:rPr>
+          <w:rFonts w:ascii="Courier New" w:eastAsia="Times New Roman" w:hAnsi="Courier New" w:cs="Courier New"/>
+          <w:b/>
+          <w:sz w:val="20"/>
+          <w:lang w:eastAsia="pt-BR"/>
+        </w:rPr>
+        <w:t xml:space="preserve"> </w:t>
+      </w:r>
+      <w:proofErr w:type="spellStart"/>
+      <w:r>
+        <w:rPr>
+          <w:rFonts w:ascii="Courier New" w:eastAsia="Times New Roman" w:hAnsi="Courier New" w:cs="Courier New"/>
+          <w:b/>
+          <w:sz w:val="20"/>
+          <w:lang w:eastAsia="pt-BR"/>
+        </w:rPr>
+        <w:t>false</w:t>
+      </w:r>
+      <w:proofErr w:type="spellEnd"/>
+      <w:r>
+        <w:rPr>
+          <w:rFonts w:ascii="Courier New" w:eastAsia="Times New Roman" w:hAnsi="Courier New" w:cs="Courier New"/>
+          <w:b/>
+          <w:sz w:val="20"/>
+          <w:lang w:eastAsia="pt-BR"/>
+        </w:rPr>
+        <w:t>;</w:t>
       </w:r>
     </w:p>
     <w:p>

</xml_diff>